<commit_message>
Modificando arbol de expresiones
</commit_message>
<xml_diff>
--- a/ER to ET - Moises Alonso.docx
+++ b/ER to ET - Moises Alonso.docx
@@ -1,6 +1,6 @@
 
 <file path=word/document.xml><?xml version="1.0" encoding="utf-8"?>
-<w:document xmlns:wpc="http://schemas.microsoft.com/office/word/2010/wordprocessingCanvas" xmlns:cx="http://schemas.microsoft.com/office/drawing/2014/chartex" xmlns:cx1="http://schemas.microsoft.com/office/drawing/2015/9/8/chartex" xmlns:cx2="http://schemas.microsoft.com/office/drawing/2015/10/21/chartex" xmlns:cx3="http://schemas.microsoft.com/office/drawing/2016/5/9/chartex" xmlns:cx4="http://schemas.microsoft.com/office/drawing/2016/5/10/chartex" xmlns:cx5="http://schemas.microsoft.com/office/drawing/2016/5/11/chartex" xmlns:cx6="http://schemas.microsoft.com/office/drawing/2016/5/12/chartex" xmlns:cx7="http://schemas.microsoft.com/office/drawing/2016/5/13/chartex" xmlns:cx8="http://schemas.microsoft.com/office/drawing/2016/5/14/chartex" xmlns:mc="http://schemas.openxmlformats.org/markup-compatibility/2006" xmlns:aink="http://schemas.microsoft.com/office/drawing/2016/ink" xmlns:am3d="http://schemas.microsoft.com/office/drawing/2017/model3d" xmlns:o="urn:schemas-microsoft-com:office:office" xmlns:r="http://schemas.openxmlformats.org/officeDocument/2006/relationships" xmlns:m="http://schemas.openxmlformats.org/officeDocument/2006/math" xmlns:v="urn:schemas-microsoft-com:vml" xmlns:wp14="http://schemas.microsoft.com/office/word/2010/wordprocessingDrawing" xmlns:wp="http://schemas.openxmlformats.org/drawingml/2006/wordprocessingDrawing" xmlns:w10="urn:schemas-microsoft-com:office:word" xmlns:w="http://schemas.openxmlformats.org/wordprocessingml/2006/main" xmlns:w14="http://schemas.microsoft.com/office/word/2010/wordml" xmlns:w15="http://schemas.microsoft.com/office/word/2012/wordml" xmlns:w16cid="http://schemas.microsoft.com/office/word/2016/wordml/cid" xmlns:w16se="http://schemas.microsoft.com/office/word/2015/wordml/symex" xmlns:wpg="http://schemas.microsoft.com/office/word/2010/wordprocessingGroup" xmlns:wpi="http://schemas.microsoft.com/office/word/2010/wordprocessingInk" xmlns:wne="http://schemas.microsoft.com/office/word/2006/wordml" xmlns:wps="http://schemas.microsoft.com/office/word/2010/wordprocessingShape" mc:Ignorable="w14 w15 w16se w16cid wp14">
+<w:document xmlns:wpc="http://schemas.microsoft.com/office/word/2010/wordprocessingCanvas" xmlns:cx="http://schemas.microsoft.com/office/drawing/2014/chartex" xmlns:cx1="http://schemas.microsoft.com/office/drawing/2015/9/8/chartex" xmlns:cx2="http://schemas.microsoft.com/office/drawing/2015/10/21/chartex" xmlns:cx3="http://schemas.microsoft.com/office/drawing/2016/5/9/chartex" xmlns:cx4="http://schemas.microsoft.com/office/drawing/2016/5/10/chartex" xmlns:cx5="http://schemas.microsoft.com/office/drawing/2016/5/11/chartex" xmlns:cx6="http://schemas.microsoft.com/office/drawing/2016/5/12/chartex" xmlns:cx7="http://schemas.microsoft.com/office/drawing/2016/5/13/chartex" xmlns:cx8="http://schemas.microsoft.com/office/drawing/2016/5/14/chartex" xmlns:mc="http://schemas.openxmlformats.org/markup-compatibility/2006" xmlns:aink="http://schemas.microsoft.com/office/drawing/2016/ink" xmlns:am3d="http://schemas.microsoft.com/office/drawing/2017/model3d" xmlns:o="urn:schemas-microsoft-com:office:office" xmlns:r="http://schemas.openxmlformats.org/officeDocument/2006/relationships" xmlns:m="http://schemas.openxmlformats.org/officeDocument/2006/math" xmlns:v="urn:schemas-microsoft-com:vml" xmlns:wp14="http://schemas.microsoft.com/office/word/2010/wordprocessingDrawing" xmlns:wp="http://schemas.openxmlformats.org/drawingml/2006/wordprocessingDrawing" xmlns:w10="urn:schemas-microsoft-com:office:word" xmlns:w="http://schemas.openxmlformats.org/wordprocessingml/2006/main" xmlns:w14="http://schemas.microsoft.com/office/word/2010/wordml" xmlns:w15="http://schemas.microsoft.com/office/word/2012/wordml" xmlns:w16cex="http://schemas.microsoft.com/office/word/2018/wordml/cex" xmlns:w16cid="http://schemas.microsoft.com/office/word/2016/wordml/cid" xmlns:w16="http://schemas.microsoft.com/office/word/2018/wordml" xmlns:w16se="http://schemas.microsoft.com/office/word/2015/wordml/symex" xmlns:wpg="http://schemas.microsoft.com/office/word/2010/wordprocessingGroup" xmlns:wpi="http://schemas.microsoft.com/office/word/2010/wordprocessingInk" xmlns:wne="http://schemas.microsoft.com/office/word/2006/wordml" xmlns:wps="http://schemas.microsoft.com/office/word/2010/wordprocessingShape" mc:Ignorable="w14 w15 w16se w16cid w16 w16cex wp14">
   <w:body>
     <w:tbl>
       <w:tblPr>
@@ -914,9 +914,730 @@
                 <w:sz w:val="20"/>
                 <w:szCs w:val="20"/>
               </w:rPr>
-              <w:t>y asignarlo al hijo der</w:t>
+              <w:t xml:space="preserve">y asignarlo al hijo derecho de </w:t>
+            </w:r>
+            <w:proofErr w:type="spellStart"/>
+            <w:r>
+              <w:rPr>
+                <w:rFonts w:ascii="Courier New" w:hAnsi="Courier New" w:cs="Courier New"/>
+                <w:b/>
+                <w:sz w:val="20"/>
+                <w:szCs w:val="20"/>
+              </w:rPr>
+              <w:t>temp</w:t>
+            </w:r>
+            <w:proofErr w:type="spellEnd"/>
+          </w:p>
+          <w:p>
+            <w:pPr>
+              <w:pStyle w:val="Prrafodelista"/>
+              <w:numPr>
+                <w:ilvl w:val="2"/>
+                <w:numId w:val="3"/>
+              </w:numPr>
+              <w:rPr>
+                <w:rFonts w:ascii="Courier New" w:hAnsi="Courier New" w:cs="Courier New"/>
+                <w:b/>
+                <w:sz w:val="20"/>
+                <w:szCs w:val="20"/>
+              </w:rPr>
+            </w:pPr>
+            <w:r>
+              <w:rPr>
+                <w:rFonts w:ascii="Courier New" w:hAnsi="Courier New" w:cs="Courier New"/>
+                <w:sz w:val="20"/>
+                <w:szCs w:val="20"/>
+              </w:rPr>
+              <w:t xml:space="preserve">Hacer “pop” a </w:t>
+            </w:r>
+            <w:r>
+              <w:rPr>
+                <w:rFonts w:ascii="Courier New" w:hAnsi="Courier New" w:cs="Courier New"/>
+                <w:b/>
+                <w:sz w:val="20"/>
+                <w:szCs w:val="20"/>
+              </w:rPr>
+              <w:t>S</w:t>
+            </w:r>
+            <w:r>
+              <w:rPr>
+                <w:rFonts w:ascii="Courier New" w:hAnsi="Courier New" w:cs="Courier New"/>
+                <w:b/>
+                <w:sz w:val="20"/>
+                <w:szCs w:val="20"/>
+              </w:rPr>
+              <w:t xml:space="preserve"> </w:t>
+            </w:r>
+            <w:r>
+              <w:rPr>
+                <w:rFonts w:ascii="Courier New" w:hAnsi="Courier New" w:cs="Courier New"/>
+                <w:sz w:val="20"/>
+                <w:szCs w:val="20"/>
+              </w:rPr>
+              <w:t xml:space="preserve">y asignarlo al hijo izquierdo de </w:t>
+            </w:r>
+            <w:proofErr w:type="spellStart"/>
+            <w:r>
+              <w:rPr>
+                <w:rFonts w:ascii="Courier New" w:hAnsi="Courier New" w:cs="Courier New"/>
+                <w:b/>
+                <w:sz w:val="20"/>
+                <w:szCs w:val="20"/>
+              </w:rPr>
+              <w:t>temp</w:t>
+            </w:r>
+            <w:proofErr w:type="spellEnd"/>
+          </w:p>
+          <w:p>
+            <w:pPr>
+              <w:pStyle w:val="Prrafodelista"/>
+              <w:numPr>
+                <w:ilvl w:val="2"/>
+                <w:numId w:val="3"/>
+              </w:numPr>
+              <w:rPr>
+                <w:rFonts w:ascii="Courier New" w:hAnsi="Courier New" w:cs="Courier New"/>
+                <w:b/>
+                <w:sz w:val="20"/>
+                <w:szCs w:val="20"/>
+              </w:rPr>
+            </w:pPr>
+            <w:r>
+              <w:rPr>
+                <w:rFonts w:ascii="Courier New" w:hAnsi="Courier New" w:cs="Courier New"/>
+                <w:sz w:val="20"/>
+                <w:szCs w:val="20"/>
+              </w:rPr>
+              <w:t>Hacer “</w:t>
+            </w:r>
+            <w:proofErr w:type="spellStart"/>
+            <w:r>
+              <w:rPr>
+                <w:rFonts w:ascii="Courier New" w:hAnsi="Courier New" w:cs="Courier New"/>
+                <w:sz w:val="20"/>
+                <w:szCs w:val="20"/>
+              </w:rPr>
+              <w:t>Push</w:t>
+            </w:r>
+            <w:proofErr w:type="spellEnd"/>
+            <w:r>
+              <w:rPr>
+                <w:rFonts w:ascii="Courier New" w:hAnsi="Courier New" w:cs="Courier New"/>
+                <w:sz w:val="20"/>
+                <w:szCs w:val="20"/>
+              </w:rPr>
+              <w:t xml:space="preserve">” de </w:t>
+            </w:r>
+            <w:proofErr w:type="spellStart"/>
+            <w:r>
+              <w:rPr>
+                <w:rFonts w:ascii="Courier New" w:hAnsi="Courier New" w:cs="Courier New"/>
+                <w:b/>
+                <w:sz w:val="20"/>
+                <w:szCs w:val="20"/>
+              </w:rPr>
+              <w:t>temp</w:t>
+            </w:r>
+            <w:proofErr w:type="spellEnd"/>
+            <w:r>
+              <w:rPr>
+                <w:rFonts w:ascii="Courier New" w:hAnsi="Courier New" w:cs="Courier New"/>
+                <w:b/>
+                <w:sz w:val="20"/>
+                <w:szCs w:val="20"/>
+              </w:rPr>
+              <w:t xml:space="preserve"> </w:t>
+            </w:r>
+            <w:r>
+              <w:rPr>
+                <w:rFonts w:ascii="Courier New" w:hAnsi="Courier New" w:cs="Courier New"/>
+                <w:sz w:val="20"/>
+                <w:szCs w:val="20"/>
+              </w:rPr>
+              <w:t xml:space="preserve">en la pila </w:t>
+            </w:r>
+            <w:r>
+              <w:rPr>
+                <w:rFonts w:ascii="Courier New" w:hAnsi="Courier New" w:cs="Courier New"/>
+                <w:b/>
+                <w:sz w:val="20"/>
+                <w:szCs w:val="20"/>
+              </w:rPr>
+              <w:t>S</w:t>
+            </w:r>
+            <w:r>
+              <w:rPr>
+                <w:rFonts w:ascii="Courier New" w:hAnsi="Courier New" w:cs="Courier New"/>
+                <w:sz w:val="20"/>
+                <w:szCs w:val="20"/>
+              </w:rPr>
+              <w:t xml:space="preserve"> </w:t>
+            </w:r>
+          </w:p>
+          <w:p>
+            <w:pPr>
+              <w:pStyle w:val="Prrafodelista"/>
+              <w:numPr>
+                <w:ilvl w:val="1"/>
+                <w:numId w:val="3"/>
+              </w:numPr>
+              <w:rPr>
+                <w:rFonts w:ascii="Courier New" w:hAnsi="Courier New" w:cs="Courier New"/>
+                <w:b/>
+                <w:sz w:val="20"/>
+                <w:szCs w:val="20"/>
+              </w:rPr>
+            </w:pPr>
+            <w:r>
+              <w:rPr>
+                <w:rFonts w:ascii="Courier New" w:hAnsi="Courier New" w:cs="Courier New"/>
+                <w:sz w:val="20"/>
+                <w:szCs w:val="20"/>
+              </w:rPr>
+              <w:t xml:space="preserve">Hacer “pop” a </w:t>
+            </w:r>
+            <w:r>
+              <w:rPr>
+                <w:rFonts w:ascii="Courier New" w:hAnsi="Courier New" w:cs="Courier New"/>
+                <w:b/>
+                <w:sz w:val="20"/>
+                <w:szCs w:val="20"/>
+              </w:rPr>
+              <w:t>T</w:t>
+            </w:r>
+            <w:r>
+              <w:rPr>
+                <w:rFonts w:ascii="Courier New" w:hAnsi="Courier New" w:cs="Courier New"/>
+                <w:sz w:val="20"/>
+                <w:szCs w:val="20"/>
+              </w:rPr>
+              <w:t xml:space="preserve"> con el último dato</w:t>
+            </w:r>
+          </w:p>
+          <w:p>
+            <w:pPr>
+              <w:pStyle w:val="Prrafodelista"/>
+              <w:numPr>
+                <w:ilvl w:val="0"/>
+                <w:numId w:val="3"/>
+              </w:numPr>
+              <w:rPr>
+                <w:rFonts w:ascii="Courier New" w:hAnsi="Courier New" w:cs="Courier New"/>
+                <w:sz w:val="20"/>
+                <w:szCs w:val="20"/>
+              </w:rPr>
+            </w:pPr>
+            <w:r>
+              <w:rPr>
+                <w:rFonts w:ascii="Courier New" w:hAnsi="Courier New" w:cs="Courier New"/>
+                <w:sz w:val="20"/>
+                <w:szCs w:val="20"/>
+              </w:rPr>
+              <w:t xml:space="preserve">Sino si </w:t>
+            </w:r>
+            <w:r>
+              <w:rPr>
+                <w:rFonts w:ascii="Courier New" w:hAnsi="Courier New" w:cs="Courier New"/>
+                <w:b/>
+                <w:sz w:val="20"/>
+                <w:szCs w:val="20"/>
+              </w:rPr>
+              <w:t>token</w:t>
+            </w:r>
+            <w:r>
+              <w:rPr>
+                <w:rFonts w:ascii="Courier New" w:hAnsi="Courier New" w:cs="Courier New"/>
+                <w:sz w:val="20"/>
+                <w:szCs w:val="20"/>
+              </w:rPr>
+              <w:t xml:space="preserve"> es </w:t>
+            </w:r>
+            <w:proofErr w:type="spellStart"/>
+            <w:r>
+              <w:rPr>
+                <w:rFonts w:ascii="Courier New" w:hAnsi="Courier New" w:cs="Courier New"/>
+                <w:b/>
+                <w:sz w:val="20"/>
+                <w:szCs w:val="20"/>
+              </w:rPr>
+              <w:t>op</w:t>
+            </w:r>
+            <w:proofErr w:type="spellEnd"/>
+          </w:p>
+          <w:p>
+            <w:pPr>
+              <w:pStyle w:val="Prrafodelista"/>
+              <w:numPr>
+                <w:ilvl w:val="1"/>
+                <w:numId w:val="3"/>
+              </w:numPr>
+              <w:rPr>
+                <w:rFonts w:ascii="Courier New" w:hAnsi="Courier New" w:cs="Courier New"/>
+                <w:sz w:val="20"/>
+                <w:szCs w:val="20"/>
+              </w:rPr>
+            </w:pPr>
+            <w:r>
+              <w:rPr>
+                <w:rFonts w:ascii="Courier New" w:hAnsi="Courier New" w:cs="Courier New"/>
+                <w:sz w:val="20"/>
+                <w:szCs w:val="20"/>
+              </w:rPr>
+              <w:t xml:space="preserve">Si </w:t>
+            </w:r>
+            <w:proofErr w:type="spellStart"/>
+            <w:r>
+              <w:rPr>
+                <w:rFonts w:ascii="Courier New" w:hAnsi="Courier New" w:cs="Courier New"/>
+                <w:b/>
+                <w:sz w:val="20"/>
+                <w:szCs w:val="20"/>
+              </w:rPr>
+              <w:t>op</w:t>
+            </w:r>
+            <w:proofErr w:type="spellEnd"/>
+            <w:r>
+              <w:rPr>
+                <w:rFonts w:ascii="Courier New" w:hAnsi="Courier New" w:cs="Courier New"/>
+                <w:b/>
+                <w:sz w:val="20"/>
+                <w:szCs w:val="20"/>
+              </w:rPr>
+              <w:t xml:space="preserve"> </w:t>
+            </w:r>
+            <w:r>
+              <w:rPr>
+                <w:rFonts w:ascii="Courier New" w:hAnsi="Courier New" w:cs="Courier New"/>
+                <w:sz w:val="20"/>
+                <w:szCs w:val="20"/>
+              </w:rPr>
+              <w:t>es unario</w:t>
+            </w:r>
+          </w:p>
+          <w:p>
+            <w:pPr>
+              <w:pStyle w:val="Prrafodelista"/>
+              <w:numPr>
+                <w:ilvl w:val="2"/>
+                <w:numId w:val="3"/>
+              </w:numPr>
+              <w:rPr>
+                <w:rFonts w:ascii="Courier New" w:hAnsi="Courier New" w:cs="Courier New"/>
+                <w:sz w:val="20"/>
+                <w:szCs w:val="20"/>
+              </w:rPr>
+            </w:pPr>
+            <w:r>
+              <w:rPr>
+                <w:rFonts w:ascii="Courier New" w:hAnsi="Courier New" w:cs="Courier New"/>
+                <w:sz w:val="20"/>
+                <w:szCs w:val="20"/>
+              </w:rPr>
+              <w:t xml:space="preserve">Convertir </w:t>
+            </w:r>
+            <w:proofErr w:type="spellStart"/>
+            <w:r>
+              <w:rPr>
+                <w:rFonts w:ascii="Courier New" w:hAnsi="Courier New" w:cs="Courier New"/>
+                <w:b/>
+                <w:sz w:val="20"/>
+                <w:szCs w:val="20"/>
+              </w:rPr>
+              <w:t>op</w:t>
+            </w:r>
+            <w:proofErr w:type="spellEnd"/>
+            <w:r>
+              <w:rPr>
+                <w:rFonts w:ascii="Courier New" w:hAnsi="Courier New" w:cs="Courier New"/>
+                <w:b/>
+                <w:sz w:val="20"/>
+                <w:szCs w:val="20"/>
+              </w:rPr>
+              <w:t xml:space="preserve"> </w:t>
+            </w:r>
+            <w:r>
+              <w:rPr>
+                <w:rFonts w:ascii="Courier New" w:hAnsi="Courier New" w:cs="Courier New"/>
+                <w:sz w:val="20"/>
+                <w:szCs w:val="20"/>
+              </w:rPr>
+              <w:t>en árbol</w:t>
+            </w:r>
+          </w:p>
+          <w:p>
+            <w:pPr>
+              <w:pStyle w:val="Prrafodelista"/>
+              <w:numPr>
+                <w:ilvl w:val="2"/>
+                <w:numId w:val="3"/>
+              </w:numPr>
+              <w:rPr>
+                <w:rFonts w:ascii="Courier New" w:hAnsi="Courier New" w:cs="Courier New"/>
+                <w:sz w:val="20"/>
+                <w:szCs w:val="20"/>
+              </w:rPr>
+            </w:pPr>
+            <w:r>
+              <w:rPr>
+                <w:rFonts w:ascii="Courier New" w:hAnsi="Courier New" w:cs="Courier New"/>
+                <w:sz w:val="20"/>
+                <w:szCs w:val="20"/>
+              </w:rPr>
+              <w:t xml:space="preserve">Si la longitud de </w:t>
+            </w:r>
+            <w:r>
+              <w:rPr>
+                <w:rFonts w:ascii="Courier New" w:hAnsi="Courier New" w:cs="Courier New"/>
+                <w:b/>
+                <w:sz w:val="20"/>
+                <w:szCs w:val="20"/>
+              </w:rPr>
+              <w:t>S</w:t>
+            </w:r>
+            <w:r>
+              <w:rPr>
+                <w:rFonts w:ascii="Courier New" w:hAnsi="Courier New" w:cs="Courier New"/>
+                <w:b/>
+                <w:sz w:val="20"/>
+                <w:szCs w:val="20"/>
+              </w:rPr>
+              <w:t xml:space="preserve"> </w:t>
+            </w:r>
+            <w:r>
+              <w:rPr>
+                <w:rFonts w:ascii="Courier New" w:hAnsi="Courier New" w:cs="Courier New"/>
+                <w:sz w:val="20"/>
+                <w:szCs w:val="20"/>
+              </w:rPr>
+              <w:t xml:space="preserve">es menor que </w:t>
+            </w:r>
+            <w:r>
+              <w:rPr>
+                <w:rFonts w:ascii="Courier New" w:hAnsi="Courier New" w:cs="Courier New"/>
+                <w:b/>
+                <w:sz w:val="20"/>
+                <w:szCs w:val="20"/>
+              </w:rPr>
+              <w:t>0</w:t>
+            </w:r>
+          </w:p>
+          <w:p>
+            <w:pPr>
+              <w:pStyle w:val="Prrafodelista"/>
+              <w:numPr>
+                <w:ilvl w:val="3"/>
+                <w:numId w:val="3"/>
+              </w:numPr>
+              <w:rPr>
+                <w:rFonts w:ascii="Courier New" w:hAnsi="Courier New" w:cs="Courier New"/>
+                <w:sz w:val="20"/>
+                <w:szCs w:val="20"/>
+              </w:rPr>
+            </w:pPr>
+            <w:r>
+              <w:rPr>
+                <w:rFonts w:ascii="Courier New" w:hAnsi="Courier New" w:cs="Courier New"/>
+                <w:sz w:val="20"/>
+                <w:szCs w:val="20"/>
+              </w:rPr>
+              <w:t>Existe error, faltan operandos</w:t>
+            </w:r>
+          </w:p>
+          <w:p>
+            <w:pPr>
+              <w:pStyle w:val="Prrafodelista"/>
+              <w:numPr>
+                <w:ilvl w:val="2"/>
+                <w:numId w:val="3"/>
+              </w:numPr>
+              <w:rPr>
+                <w:rFonts w:ascii="Courier New" w:hAnsi="Courier New" w:cs="Courier New"/>
+                <w:sz w:val="20"/>
+                <w:szCs w:val="20"/>
+              </w:rPr>
+            </w:pPr>
+            <w:r>
+              <w:rPr>
+                <w:rFonts w:ascii="Courier New" w:hAnsi="Courier New" w:cs="Courier New"/>
+                <w:sz w:val="20"/>
+                <w:szCs w:val="20"/>
+              </w:rPr>
+              <w:t xml:space="preserve">Hacer “pop” de </w:t>
+            </w:r>
+            <w:r>
+              <w:rPr>
+                <w:rFonts w:ascii="Courier New" w:hAnsi="Courier New" w:cs="Courier New"/>
+                <w:b/>
+                <w:sz w:val="20"/>
+                <w:szCs w:val="20"/>
+              </w:rPr>
+              <w:t>S</w:t>
+            </w:r>
+            <w:r>
+              <w:rPr>
+                <w:rFonts w:ascii="Courier New" w:hAnsi="Courier New" w:cs="Courier New"/>
+                <w:sz w:val="20"/>
+                <w:szCs w:val="20"/>
+              </w:rPr>
+              <w:t xml:space="preserve"> y asignarlo como hijo izquierdo</w:t>
+            </w:r>
+          </w:p>
+          <w:p>
+            <w:pPr>
+              <w:pStyle w:val="Prrafodelista"/>
+              <w:numPr>
+                <w:ilvl w:val="2"/>
+                <w:numId w:val="3"/>
+              </w:numPr>
+              <w:rPr>
+                <w:rFonts w:ascii="Courier New" w:hAnsi="Courier New" w:cs="Courier New"/>
+                <w:sz w:val="20"/>
+                <w:szCs w:val="20"/>
+              </w:rPr>
+            </w:pPr>
+            <w:r>
+              <w:rPr>
+                <w:rFonts w:ascii="Courier New" w:hAnsi="Courier New" w:cs="Courier New"/>
+                <w:sz w:val="20"/>
+                <w:szCs w:val="20"/>
+              </w:rPr>
+              <w:t>Hacer “</w:t>
+            </w:r>
+            <w:proofErr w:type="spellStart"/>
+            <w:r>
+              <w:rPr>
+                <w:rFonts w:ascii="Courier New" w:hAnsi="Courier New" w:cs="Courier New"/>
+                <w:sz w:val="20"/>
+                <w:szCs w:val="20"/>
+              </w:rPr>
+              <w:t>push</w:t>
+            </w:r>
+            <w:proofErr w:type="spellEnd"/>
+            <w:r>
+              <w:rPr>
+                <w:rFonts w:ascii="Courier New" w:hAnsi="Courier New" w:cs="Courier New"/>
+                <w:sz w:val="20"/>
+                <w:szCs w:val="20"/>
+              </w:rPr>
+              <w:t xml:space="preserve">” a la pila </w:t>
+            </w:r>
+            <w:r>
+              <w:rPr>
+                <w:rFonts w:ascii="Courier New" w:hAnsi="Courier New" w:cs="Courier New"/>
+                <w:b/>
+                <w:sz w:val="20"/>
+                <w:szCs w:val="20"/>
+              </w:rPr>
+              <w:t>S</w:t>
+            </w:r>
+            <w:r>
+              <w:rPr>
+                <w:rFonts w:ascii="Courier New" w:hAnsi="Courier New" w:cs="Courier New"/>
+                <w:b/>
+                <w:sz w:val="20"/>
+                <w:szCs w:val="20"/>
+              </w:rPr>
+              <w:t xml:space="preserve"> </w:t>
+            </w:r>
+            <w:r>
+              <w:rPr>
+                <w:rFonts w:ascii="Courier New" w:hAnsi="Courier New" w:cs="Courier New"/>
+                <w:sz w:val="20"/>
+                <w:szCs w:val="20"/>
+              </w:rPr>
+              <w:t xml:space="preserve">con el nuevo árbol generado de </w:t>
+            </w:r>
+            <w:proofErr w:type="spellStart"/>
+            <w:r>
+              <w:rPr>
+                <w:rFonts w:ascii="Courier New" w:hAnsi="Courier New" w:cs="Courier New"/>
+                <w:b/>
+                <w:sz w:val="20"/>
+                <w:szCs w:val="20"/>
+              </w:rPr>
+              <w:t>op</w:t>
+            </w:r>
+            <w:proofErr w:type="spellEnd"/>
+          </w:p>
+          <w:p>
+            <w:pPr>
+              <w:pStyle w:val="Prrafodelista"/>
+              <w:numPr>
+                <w:ilvl w:val="1"/>
+                <w:numId w:val="3"/>
+              </w:numPr>
+              <w:rPr>
+                <w:rFonts w:ascii="Courier New" w:hAnsi="Courier New" w:cs="Courier New"/>
+                <w:b/>
+                <w:sz w:val="20"/>
+                <w:szCs w:val="20"/>
+              </w:rPr>
+            </w:pPr>
+            <w:r>
+              <w:rPr>
+                <w:rFonts w:ascii="Courier New" w:hAnsi="Courier New" w:cs="Courier New"/>
+                <w:sz w:val="20"/>
+                <w:szCs w:val="20"/>
+              </w:rPr>
+              <w:t>Si</w:t>
+            </w:r>
+            <w:r>
+              <w:rPr>
+                <w:rFonts w:ascii="Courier New" w:hAnsi="Courier New" w:cs="Courier New"/>
+                <w:sz w:val="20"/>
+                <w:szCs w:val="20"/>
+              </w:rPr>
+              <w:t>no si</w:t>
+            </w:r>
+            <w:r>
+              <w:rPr>
+                <w:rFonts w:ascii="Courier New" w:hAnsi="Courier New" w:cs="Courier New"/>
+                <w:sz w:val="20"/>
+                <w:szCs w:val="20"/>
+              </w:rPr>
+              <w:t xml:space="preserve"> </w:t>
+            </w:r>
+            <w:r>
+              <w:rPr>
+                <w:rFonts w:ascii="Courier New" w:hAnsi="Courier New" w:cs="Courier New"/>
+                <w:b/>
+                <w:sz w:val="20"/>
+                <w:szCs w:val="20"/>
+              </w:rPr>
+              <w:t>T</w:t>
+            </w:r>
+            <w:r>
+              <w:rPr>
+                <w:rFonts w:ascii="Courier New" w:hAnsi="Courier New" w:cs="Courier New"/>
+                <w:sz w:val="20"/>
+                <w:szCs w:val="20"/>
+              </w:rPr>
+              <w:t xml:space="preserve"> no está </w:t>
+            </w:r>
+            <w:proofErr w:type="spellStart"/>
+            <w:r>
+              <w:rPr>
+                <w:rFonts w:ascii="Courier New" w:hAnsi="Courier New" w:cs="Courier New"/>
+                <w:sz w:val="20"/>
+                <w:szCs w:val="20"/>
+              </w:rPr>
+              <w:t>vacia</w:t>
+            </w:r>
+            <w:proofErr w:type="spellEnd"/>
+            <w:r>
+              <w:rPr>
+                <w:rFonts w:ascii="Courier New" w:hAnsi="Courier New" w:cs="Courier New"/>
+                <w:sz w:val="20"/>
+                <w:szCs w:val="20"/>
+              </w:rPr>
+              <w:t xml:space="preserve"> y el </w:t>
+            </w:r>
+            <w:r>
+              <w:rPr>
+                <w:rFonts w:ascii="Courier New" w:hAnsi="Courier New" w:cs="Courier New"/>
+                <w:sz w:val="20"/>
+                <w:szCs w:val="20"/>
+              </w:rPr>
+              <w:t xml:space="preserve">“top” </w:t>
+            </w:r>
+            <w:proofErr w:type="spellStart"/>
+            <w:r>
+              <w:rPr>
+                <w:rFonts w:ascii="Courier New" w:hAnsi="Courier New" w:cs="Courier New"/>
+                <w:b/>
+                <w:sz w:val="20"/>
+                <w:szCs w:val="20"/>
+              </w:rPr>
+              <w:t>op</w:t>
+            </w:r>
+            <w:proofErr w:type="spellEnd"/>
+            <w:r>
+              <w:rPr>
+                <w:rFonts w:ascii="Courier New" w:hAnsi="Courier New" w:cs="Courier New"/>
+                <w:sz w:val="20"/>
+                <w:szCs w:val="20"/>
+              </w:rPr>
+              <w:t xml:space="preserve"> en </w:t>
+            </w:r>
+            <w:r>
+              <w:rPr>
+                <w:rFonts w:ascii="Courier New" w:hAnsi="Courier New" w:cs="Courier New"/>
+                <w:b/>
+                <w:sz w:val="20"/>
+                <w:szCs w:val="20"/>
+              </w:rPr>
+              <w:t>T</w:t>
+            </w:r>
+            <w:r>
+              <w:rPr>
+                <w:rFonts w:ascii="Courier New" w:hAnsi="Courier New" w:cs="Courier New"/>
+                <w:sz w:val="20"/>
+                <w:szCs w:val="20"/>
+              </w:rPr>
+              <w:t xml:space="preserve"> es diferente a </w:t>
+            </w:r>
+            <w:r>
+              <w:rPr>
+                <w:rFonts w:ascii="Courier New" w:hAnsi="Courier New" w:cs="Courier New"/>
+                <w:b/>
+                <w:sz w:val="20"/>
+                <w:szCs w:val="20"/>
+              </w:rPr>
+              <w:t>“</w:t>
+            </w:r>
+            <w:proofErr w:type="gramStart"/>
+            <w:r>
+              <w:rPr>
+                <w:rFonts w:ascii="Courier New" w:hAnsi="Courier New" w:cs="Courier New"/>
+                <w:b/>
+                <w:sz w:val="20"/>
+                <w:szCs w:val="20"/>
+              </w:rPr>
+              <w:t>(“</w:t>
+            </w:r>
+            <w:r>
+              <w:rPr>
+                <w:rFonts w:ascii="Courier New" w:hAnsi="Courier New" w:cs="Courier New"/>
+                <w:sz w:val="20"/>
+                <w:szCs w:val="20"/>
+              </w:rPr>
+              <w:t xml:space="preserve"> y</w:t>
+            </w:r>
+            <w:proofErr w:type="gramEnd"/>
+            <w:r>
+              <w:rPr>
+                <w:rFonts w:ascii="Courier New" w:hAnsi="Courier New" w:cs="Courier New"/>
+                <w:sz w:val="20"/>
+                <w:szCs w:val="20"/>
+              </w:rPr>
+              <w:t xml:space="preserve"> precedencia de </w:t>
+            </w:r>
+            <w:r>
+              <w:rPr>
+                <w:rFonts w:ascii="Courier New" w:hAnsi="Courier New" w:cs="Courier New"/>
+                <w:b/>
+                <w:sz w:val="20"/>
+                <w:szCs w:val="20"/>
+              </w:rPr>
+              <w:t>token</w:t>
+            </w:r>
+            <w:r>
+              <w:rPr>
+                <w:rFonts w:ascii="Courier New" w:hAnsi="Courier New" w:cs="Courier New"/>
+                <w:sz w:val="20"/>
+                <w:szCs w:val="20"/>
+              </w:rPr>
+              <w:t xml:space="preserve"> es menor </w:t>
             </w:r>
             <w:bookmarkStart w:id="0" w:name="_GoBack"/>
+            <w:r>
+              <w:rPr>
+                <w:rFonts w:ascii="Courier New" w:hAnsi="Courier New" w:cs="Courier New"/>
+                <w:sz w:val="20"/>
+                <w:szCs w:val="20"/>
+              </w:rPr>
+              <w:t xml:space="preserve">o igual </w:t>
+            </w:r>
             <w:bookmarkEnd w:id="0"/>
             <w:r>
               <w:rPr>
@@ -924,701 +1645,7 @@
                 <w:sz w:val="20"/>
                 <w:szCs w:val="20"/>
               </w:rPr>
-              <w:t xml:space="preserve">echo de </w:t>
-            </w:r>
-            <w:proofErr w:type="spellStart"/>
-            <w:r>
-              <w:rPr>
-                <w:rFonts w:ascii="Courier New" w:hAnsi="Courier New" w:cs="Courier New"/>
-                <w:b/>
-                <w:sz w:val="20"/>
-                <w:szCs w:val="20"/>
-              </w:rPr>
-              <w:t>temp</w:t>
-            </w:r>
-            <w:proofErr w:type="spellEnd"/>
-          </w:p>
-          <w:p>
-            <w:pPr>
-              <w:pStyle w:val="Prrafodelista"/>
-              <w:numPr>
-                <w:ilvl w:val="2"/>
-                <w:numId w:val="3"/>
-              </w:numPr>
-              <w:rPr>
-                <w:rFonts w:ascii="Courier New" w:hAnsi="Courier New" w:cs="Courier New"/>
-                <w:b/>
-                <w:sz w:val="20"/>
-                <w:szCs w:val="20"/>
-              </w:rPr>
-            </w:pPr>
-            <w:r>
-              <w:rPr>
-                <w:rFonts w:ascii="Courier New" w:hAnsi="Courier New" w:cs="Courier New"/>
-                <w:sz w:val="20"/>
-                <w:szCs w:val="20"/>
-              </w:rPr>
-              <w:t xml:space="preserve">Hacer “pop” a </w:t>
-            </w:r>
-            <w:r>
-              <w:rPr>
-                <w:rFonts w:ascii="Courier New" w:hAnsi="Courier New" w:cs="Courier New"/>
-                <w:b/>
-                <w:sz w:val="20"/>
-                <w:szCs w:val="20"/>
-              </w:rPr>
-              <w:t>S</w:t>
-            </w:r>
-            <w:r>
-              <w:rPr>
-                <w:rFonts w:ascii="Courier New" w:hAnsi="Courier New" w:cs="Courier New"/>
-                <w:b/>
-                <w:sz w:val="20"/>
-                <w:szCs w:val="20"/>
-              </w:rPr>
-              <w:t xml:space="preserve"> </w:t>
-            </w:r>
-            <w:r>
-              <w:rPr>
-                <w:rFonts w:ascii="Courier New" w:hAnsi="Courier New" w:cs="Courier New"/>
-                <w:sz w:val="20"/>
-                <w:szCs w:val="20"/>
-              </w:rPr>
-              <w:t xml:space="preserve">y asignarlo al hijo izquierdo de </w:t>
-            </w:r>
-            <w:proofErr w:type="spellStart"/>
-            <w:r>
-              <w:rPr>
-                <w:rFonts w:ascii="Courier New" w:hAnsi="Courier New" w:cs="Courier New"/>
-                <w:b/>
-                <w:sz w:val="20"/>
-                <w:szCs w:val="20"/>
-              </w:rPr>
-              <w:t>temp</w:t>
-            </w:r>
-            <w:proofErr w:type="spellEnd"/>
-          </w:p>
-          <w:p>
-            <w:pPr>
-              <w:pStyle w:val="Prrafodelista"/>
-              <w:numPr>
-                <w:ilvl w:val="2"/>
-                <w:numId w:val="3"/>
-              </w:numPr>
-              <w:rPr>
-                <w:rFonts w:ascii="Courier New" w:hAnsi="Courier New" w:cs="Courier New"/>
-                <w:b/>
-                <w:sz w:val="20"/>
-                <w:szCs w:val="20"/>
-              </w:rPr>
-            </w:pPr>
-            <w:r>
-              <w:rPr>
-                <w:rFonts w:ascii="Courier New" w:hAnsi="Courier New" w:cs="Courier New"/>
-                <w:sz w:val="20"/>
-                <w:szCs w:val="20"/>
-              </w:rPr>
-              <w:t>Hacer “</w:t>
-            </w:r>
-            <w:proofErr w:type="spellStart"/>
-            <w:r>
-              <w:rPr>
-                <w:rFonts w:ascii="Courier New" w:hAnsi="Courier New" w:cs="Courier New"/>
-                <w:sz w:val="20"/>
-                <w:szCs w:val="20"/>
-              </w:rPr>
-              <w:t>Push</w:t>
-            </w:r>
-            <w:proofErr w:type="spellEnd"/>
-            <w:r>
-              <w:rPr>
-                <w:rFonts w:ascii="Courier New" w:hAnsi="Courier New" w:cs="Courier New"/>
-                <w:sz w:val="20"/>
-                <w:szCs w:val="20"/>
-              </w:rPr>
-              <w:t xml:space="preserve">” de </w:t>
-            </w:r>
-            <w:proofErr w:type="spellStart"/>
-            <w:r>
-              <w:rPr>
-                <w:rFonts w:ascii="Courier New" w:hAnsi="Courier New" w:cs="Courier New"/>
-                <w:b/>
-                <w:sz w:val="20"/>
-                <w:szCs w:val="20"/>
-              </w:rPr>
-              <w:t>temp</w:t>
-            </w:r>
-            <w:proofErr w:type="spellEnd"/>
-            <w:r>
-              <w:rPr>
-                <w:rFonts w:ascii="Courier New" w:hAnsi="Courier New" w:cs="Courier New"/>
-                <w:b/>
-                <w:sz w:val="20"/>
-                <w:szCs w:val="20"/>
-              </w:rPr>
-              <w:t xml:space="preserve"> </w:t>
-            </w:r>
-            <w:r>
-              <w:rPr>
-                <w:rFonts w:ascii="Courier New" w:hAnsi="Courier New" w:cs="Courier New"/>
-                <w:sz w:val="20"/>
-                <w:szCs w:val="20"/>
-              </w:rPr>
-              <w:t xml:space="preserve">en la pila </w:t>
-            </w:r>
-            <w:r>
-              <w:rPr>
-                <w:rFonts w:ascii="Courier New" w:hAnsi="Courier New" w:cs="Courier New"/>
-                <w:b/>
-                <w:sz w:val="20"/>
-                <w:szCs w:val="20"/>
-              </w:rPr>
-              <w:t>S</w:t>
-            </w:r>
-            <w:r>
-              <w:rPr>
-                <w:rFonts w:ascii="Courier New" w:hAnsi="Courier New" w:cs="Courier New"/>
-                <w:sz w:val="20"/>
-                <w:szCs w:val="20"/>
-              </w:rPr>
-              <w:t xml:space="preserve"> </w:t>
-            </w:r>
-          </w:p>
-          <w:p>
-            <w:pPr>
-              <w:pStyle w:val="Prrafodelista"/>
-              <w:numPr>
-                <w:ilvl w:val="1"/>
-                <w:numId w:val="3"/>
-              </w:numPr>
-              <w:rPr>
-                <w:rFonts w:ascii="Courier New" w:hAnsi="Courier New" w:cs="Courier New"/>
-                <w:b/>
-                <w:sz w:val="20"/>
-                <w:szCs w:val="20"/>
-              </w:rPr>
-            </w:pPr>
-            <w:r>
-              <w:rPr>
-                <w:rFonts w:ascii="Courier New" w:hAnsi="Courier New" w:cs="Courier New"/>
-                <w:sz w:val="20"/>
-                <w:szCs w:val="20"/>
-              </w:rPr>
-              <w:t xml:space="preserve">Hacer “pop” a </w:t>
-            </w:r>
-            <w:r>
-              <w:rPr>
-                <w:rFonts w:ascii="Courier New" w:hAnsi="Courier New" w:cs="Courier New"/>
-                <w:b/>
-                <w:sz w:val="20"/>
-                <w:szCs w:val="20"/>
-              </w:rPr>
-              <w:t>T</w:t>
-            </w:r>
-            <w:r>
-              <w:rPr>
-                <w:rFonts w:ascii="Courier New" w:hAnsi="Courier New" w:cs="Courier New"/>
-                <w:sz w:val="20"/>
-                <w:szCs w:val="20"/>
-              </w:rPr>
-              <w:t xml:space="preserve"> con el último dato</w:t>
-            </w:r>
-          </w:p>
-          <w:p>
-            <w:pPr>
-              <w:pStyle w:val="Prrafodelista"/>
-              <w:numPr>
-                <w:ilvl w:val="0"/>
-                <w:numId w:val="3"/>
-              </w:numPr>
-              <w:rPr>
-                <w:rFonts w:ascii="Courier New" w:hAnsi="Courier New" w:cs="Courier New"/>
-                <w:sz w:val="20"/>
-                <w:szCs w:val="20"/>
-              </w:rPr>
-            </w:pPr>
-            <w:r>
-              <w:rPr>
-                <w:rFonts w:ascii="Courier New" w:hAnsi="Courier New" w:cs="Courier New"/>
-                <w:sz w:val="20"/>
-                <w:szCs w:val="20"/>
-              </w:rPr>
-              <w:t xml:space="preserve">Sino si </w:t>
-            </w:r>
-            <w:r>
-              <w:rPr>
-                <w:rFonts w:ascii="Courier New" w:hAnsi="Courier New" w:cs="Courier New"/>
-                <w:b/>
-                <w:sz w:val="20"/>
-                <w:szCs w:val="20"/>
-              </w:rPr>
-              <w:t>token</w:t>
-            </w:r>
-            <w:r>
-              <w:rPr>
-                <w:rFonts w:ascii="Courier New" w:hAnsi="Courier New" w:cs="Courier New"/>
-                <w:sz w:val="20"/>
-                <w:szCs w:val="20"/>
-              </w:rPr>
-              <w:t xml:space="preserve"> es </w:t>
-            </w:r>
-            <w:proofErr w:type="spellStart"/>
-            <w:r>
-              <w:rPr>
-                <w:rFonts w:ascii="Courier New" w:hAnsi="Courier New" w:cs="Courier New"/>
-                <w:b/>
-                <w:sz w:val="20"/>
-                <w:szCs w:val="20"/>
-              </w:rPr>
-              <w:t>op</w:t>
-            </w:r>
-            <w:proofErr w:type="spellEnd"/>
-          </w:p>
-          <w:p>
-            <w:pPr>
-              <w:pStyle w:val="Prrafodelista"/>
-              <w:numPr>
-                <w:ilvl w:val="1"/>
-                <w:numId w:val="3"/>
-              </w:numPr>
-              <w:rPr>
-                <w:rFonts w:ascii="Courier New" w:hAnsi="Courier New" w:cs="Courier New"/>
-                <w:sz w:val="20"/>
-                <w:szCs w:val="20"/>
-              </w:rPr>
-            </w:pPr>
-            <w:r>
-              <w:rPr>
-                <w:rFonts w:ascii="Courier New" w:hAnsi="Courier New" w:cs="Courier New"/>
-                <w:sz w:val="20"/>
-                <w:szCs w:val="20"/>
-              </w:rPr>
-              <w:t xml:space="preserve">Si </w:t>
-            </w:r>
-            <w:proofErr w:type="spellStart"/>
-            <w:r>
-              <w:rPr>
-                <w:rFonts w:ascii="Courier New" w:hAnsi="Courier New" w:cs="Courier New"/>
-                <w:b/>
-                <w:sz w:val="20"/>
-                <w:szCs w:val="20"/>
-              </w:rPr>
-              <w:t>op</w:t>
-            </w:r>
-            <w:proofErr w:type="spellEnd"/>
-            <w:r>
-              <w:rPr>
-                <w:rFonts w:ascii="Courier New" w:hAnsi="Courier New" w:cs="Courier New"/>
-                <w:b/>
-                <w:sz w:val="20"/>
-                <w:szCs w:val="20"/>
-              </w:rPr>
-              <w:t xml:space="preserve"> </w:t>
-            </w:r>
-            <w:r>
-              <w:rPr>
-                <w:rFonts w:ascii="Courier New" w:hAnsi="Courier New" w:cs="Courier New"/>
-                <w:sz w:val="20"/>
-                <w:szCs w:val="20"/>
-              </w:rPr>
-              <w:t>es unario</w:t>
-            </w:r>
-          </w:p>
-          <w:p>
-            <w:pPr>
-              <w:pStyle w:val="Prrafodelista"/>
-              <w:numPr>
-                <w:ilvl w:val="2"/>
-                <w:numId w:val="3"/>
-              </w:numPr>
-              <w:rPr>
-                <w:rFonts w:ascii="Courier New" w:hAnsi="Courier New" w:cs="Courier New"/>
-                <w:sz w:val="20"/>
-                <w:szCs w:val="20"/>
-              </w:rPr>
-            </w:pPr>
-            <w:r>
-              <w:rPr>
-                <w:rFonts w:ascii="Courier New" w:hAnsi="Courier New" w:cs="Courier New"/>
-                <w:sz w:val="20"/>
-                <w:szCs w:val="20"/>
-              </w:rPr>
-              <w:t xml:space="preserve">Convertir </w:t>
-            </w:r>
-            <w:proofErr w:type="spellStart"/>
-            <w:r>
-              <w:rPr>
-                <w:rFonts w:ascii="Courier New" w:hAnsi="Courier New" w:cs="Courier New"/>
-                <w:b/>
-                <w:sz w:val="20"/>
-                <w:szCs w:val="20"/>
-              </w:rPr>
-              <w:t>op</w:t>
-            </w:r>
-            <w:proofErr w:type="spellEnd"/>
-            <w:r>
-              <w:rPr>
-                <w:rFonts w:ascii="Courier New" w:hAnsi="Courier New" w:cs="Courier New"/>
-                <w:b/>
-                <w:sz w:val="20"/>
-                <w:szCs w:val="20"/>
-              </w:rPr>
-              <w:t xml:space="preserve"> </w:t>
-            </w:r>
-            <w:r>
-              <w:rPr>
-                <w:rFonts w:ascii="Courier New" w:hAnsi="Courier New" w:cs="Courier New"/>
-                <w:sz w:val="20"/>
-                <w:szCs w:val="20"/>
-              </w:rPr>
-              <w:t>en árbol</w:t>
-            </w:r>
-          </w:p>
-          <w:p>
-            <w:pPr>
-              <w:pStyle w:val="Prrafodelista"/>
-              <w:numPr>
-                <w:ilvl w:val="2"/>
-                <w:numId w:val="3"/>
-              </w:numPr>
-              <w:rPr>
-                <w:rFonts w:ascii="Courier New" w:hAnsi="Courier New" w:cs="Courier New"/>
-                <w:sz w:val="20"/>
-                <w:szCs w:val="20"/>
-              </w:rPr>
-            </w:pPr>
-            <w:r>
-              <w:rPr>
-                <w:rFonts w:ascii="Courier New" w:hAnsi="Courier New" w:cs="Courier New"/>
-                <w:sz w:val="20"/>
-                <w:szCs w:val="20"/>
-              </w:rPr>
-              <w:t xml:space="preserve">Si la longitud de </w:t>
-            </w:r>
-            <w:r>
-              <w:rPr>
-                <w:rFonts w:ascii="Courier New" w:hAnsi="Courier New" w:cs="Courier New"/>
-                <w:b/>
-                <w:sz w:val="20"/>
-                <w:szCs w:val="20"/>
-              </w:rPr>
-              <w:t>S</w:t>
-            </w:r>
-            <w:r>
-              <w:rPr>
-                <w:rFonts w:ascii="Courier New" w:hAnsi="Courier New" w:cs="Courier New"/>
-                <w:b/>
-                <w:sz w:val="20"/>
-                <w:szCs w:val="20"/>
-              </w:rPr>
-              <w:t xml:space="preserve"> </w:t>
-            </w:r>
-            <w:r>
-              <w:rPr>
-                <w:rFonts w:ascii="Courier New" w:hAnsi="Courier New" w:cs="Courier New"/>
-                <w:sz w:val="20"/>
-                <w:szCs w:val="20"/>
-              </w:rPr>
-              <w:t xml:space="preserve">es menor que </w:t>
-            </w:r>
-            <w:r>
-              <w:rPr>
-                <w:rFonts w:ascii="Courier New" w:hAnsi="Courier New" w:cs="Courier New"/>
-                <w:b/>
-                <w:sz w:val="20"/>
-                <w:szCs w:val="20"/>
-              </w:rPr>
-              <w:t>0</w:t>
-            </w:r>
-          </w:p>
-          <w:p>
-            <w:pPr>
-              <w:pStyle w:val="Prrafodelista"/>
-              <w:numPr>
-                <w:ilvl w:val="3"/>
-                <w:numId w:val="3"/>
-              </w:numPr>
-              <w:rPr>
-                <w:rFonts w:ascii="Courier New" w:hAnsi="Courier New" w:cs="Courier New"/>
-                <w:sz w:val="20"/>
-                <w:szCs w:val="20"/>
-              </w:rPr>
-            </w:pPr>
-            <w:r>
-              <w:rPr>
-                <w:rFonts w:ascii="Courier New" w:hAnsi="Courier New" w:cs="Courier New"/>
-                <w:sz w:val="20"/>
-                <w:szCs w:val="20"/>
-              </w:rPr>
-              <w:t>Existe error, faltan operandos</w:t>
-            </w:r>
-          </w:p>
-          <w:p>
-            <w:pPr>
-              <w:pStyle w:val="Prrafodelista"/>
-              <w:numPr>
-                <w:ilvl w:val="2"/>
-                <w:numId w:val="3"/>
-              </w:numPr>
-              <w:rPr>
-                <w:rFonts w:ascii="Courier New" w:hAnsi="Courier New" w:cs="Courier New"/>
-                <w:sz w:val="20"/>
-                <w:szCs w:val="20"/>
-              </w:rPr>
-            </w:pPr>
-            <w:r>
-              <w:rPr>
-                <w:rFonts w:ascii="Courier New" w:hAnsi="Courier New" w:cs="Courier New"/>
-                <w:sz w:val="20"/>
-                <w:szCs w:val="20"/>
-              </w:rPr>
-              <w:t xml:space="preserve">Hacer “pop” de </w:t>
-            </w:r>
-            <w:r>
-              <w:rPr>
-                <w:rFonts w:ascii="Courier New" w:hAnsi="Courier New" w:cs="Courier New"/>
-                <w:b/>
-                <w:sz w:val="20"/>
-                <w:szCs w:val="20"/>
-              </w:rPr>
-              <w:t>S</w:t>
-            </w:r>
-            <w:r>
-              <w:rPr>
-                <w:rFonts w:ascii="Courier New" w:hAnsi="Courier New" w:cs="Courier New"/>
-                <w:sz w:val="20"/>
-                <w:szCs w:val="20"/>
-              </w:rPr>
-              <w:t xml:space="preserve"> y asignarlo como hijo izquierdo</w:t>
-            </w:r>
-          </w:p>
-          <w:p>
-            <w:pPr>
-              <w:pStyle w:val="Prrafodelista"/>
-              <w:numPr>
-                <w:ilvl w:val="2"/>
-                <w:numId w:val="3"/>
-              </w:numPr>
-              <w:rPr>
-                <w:rFonts w:ascii="Courier New" w:hAnsi="Courier New" w:cs="Courier New"/>
-                <w:sz w:val="20"/>
-                <w:szCs w:val="20"/>
-              </w:rPr>
-            </w:pPr>
-            <w:r>
-              <w:rPr>
-                <w:rFonts w:ascii="Courier New" w:hAnsi="Courier New" w:cs="Courier New"/>
-                <w:sz w:val="20"/>
-                <w:szCs w:val="20"/>
-              </w:rPr>
-              <w:t>Hacer “</w:t>
-            </w:r>
-            <w:proofErr w:type="spellStart"/>
-            <w:r>
-              <w:rPr>
-                <w:rFonts w:ascii="Courier New" w:hAnsi="Courier New" w:cs="Courier New"/>
-                <w:sz w:val="20"/>
-                <w:szCs w:val="20"/>
-              </w:rPr>
-              <w:t>push</w:t>
-            </w:r>
-            <w:proofErr w:type="spellEnd"/>
-            <w:r>
-              <w:rPr>
-                <w:rFonts w:ascii="Courier New" w:hAnsi="Courier New" w:cs="Courier New"/>
-                <w:sz w:val="20"/>
-                <w:szCs w:val="20"/>
-              </w:rPr>
-              <w:t xml:space="preserve">” a la pila </w:t>
-            </w:r>
-            <w:r>
-              <w:rPr>
-                <w:rFonts w:ascii="Courier New" w:hAnsi="Courier New" w:cs="Courier New"/>
-                <w:b/>
-                <w:sz w:val="20"/>
-                <w:szCs w:val="20"/>
-              </w:rPr>
-              <w:t>S</w:t>
-            </w:r>
-            <w:r>
-              <w:rPr>
-                <w:rFonts w:ascii="Courier New" w:hAnsi="Courier New" w:cs="Courier New"/>
-                <w:b/>
-                <w:sz w:val="20"/>
-                <w:szCs w:val="20"/>
-              </w:rPr>
-              <w:t xml:space="preserve"> </w:t>
-            </w:r>
-            <w:r>
-              <w:rPr>
-                <w:rFonts w:ascii="Courier New" w:hAnsi="Courier New" w:cs="Courier New"/>
-                <w:sz w:val="20"/>
-                <w:szCs w:val="20"/>
-              </w:rPr>
-              <w:t xml:space="preserve">con el nuevo árbol generado de </w:t>
-            </w:r>
-            <w:proofErr w:type="spellStart"/>
-            <w:r>
-              <w:rPr>
-                <w:rFonts w:ascii="Courier New" w:hAnsi="Courier New" w:cs="Courier New"/>
-                <w:b/>
-                <w:sz w:val="20"/>
-                <w:szCs w:val="20"/>
-              </w:rPr>
-              <w:t>op</w:t>
-            </w:r>
-            <w:proofErr w:type="spellEnd"/>
-          </w:p>
-          <w:p>
-            <w:pPr>
-              <w:pStyle w:val="Prrafodelista"/>
-              <w:numPr>
-                <w:ilvl w:val="1"/>
-                <w:numId w:val="3"/>
-              </w:numPr>
-              <w:rPr>
-                <w:rFonts w:ascii="Courier New" w:hAnsi="Courier New" w:cs="Courier New"/>
-                <w:b/>
-                <w:sz w:val="20"/>
-                <w:szCs w:val="20"/>
-              </w:rPr>
-            </w:pPr>
-            <w:r>
-              <w:rPr>
-                <w:rFonts w:ascii="Courier New" w:hAnsi="Courier New" w:cs="Courier New"/>
-                <w:sz w:val="20"/>
-                <w:szCs w:val="20"/>
-              </w:rPr>
-              <w:t>Si</w:t>
-            </w:r>
-            <w:r>
-              <w:rPr>
-                <w:rFonts w:ascii="Courier New" w:hAnsi="Courier New" w:cs="Courier New"/>
-                <w:sz w:val="20"/>
-                <w:szCs w:val="20"/>
-              </w:rPr>
-              <w:t>no si</w:t>
-            </w:r>
-            <w:r>
-              <w:rPr>
-                <w:rFonts w:ascii="Courier New" w:hAnsi="Courier New" w:cs="Courier New"/>
-                <w:sz w:val="20"/>
-                <w:szCs w:val="20"/>
-              </w:rPr>
-              <w:t xml:space="preserve"> </w:t>
-            </w:r>
-            <w:r>
-              <w:rPr>
-                <w:rFonts w:ascii="Courier New" w:hAnsi="Courier New" w:cs="Courier New"/>
-                <w:b/>
-                <w:sz w:val="20"/>
-                <w:szCs w:val="20"/>
-              </w:rPr>
-              <w:t>T</w:t>
-            </w:r>
-            <w:r>
-              <w:rPr>
-                <w:rFonts w:ascii="Courier New" w:hAnsi="Courier New" w:cs="Courier New"/>
-                <w:sz w:val="20"/>
-                <w:szCs w:val="20"/>
-              </w:rPr>
-              <w:t xml:space="preserve"> no está </w:t>
-            </w:r>
-            <w:proofErr w:type="spellStart"/>
-            <w:r>
-              <w:rPr>
-                <w:rFonts w:ascii="Courier New" w:hAnsi="Courier New" w:cs="Courier New"/>
-                <w:sz w:val="20"/>
-                <w:szCs w:val="20"/>
-              </w:rPr>
-              <w:t>vacia</w:t>
-            </w:r>
-            <w:proofErr w:type="spellEnd"/>
-            <w:r>
-              <w:rPr>
-                <w:rFonts w:ascii="Courier New" w:hAnsi="Courier New" w:cs="Courier New"/>
-                <w:sz w:val="20"/>
-                <w:szCs w:val="20"/>
-              </w:rPr>
-              <w:t xml:space="preserve"> y el </w:t>
-            </w:r>
-            <w:r>
-              <w:rPr>
-                <w:rFonts w:ascii="Courier New" w:hAnsi="Courier New" w:cs="Courier New"/>
-                <w:sz w:val="20"/>
-                <w:szCs w:val="20"/>
-              </w:rPr>
-              <w:t xml:space="preserve">“top” </w:t>
-            </w:r>
-            <w:proofErr w:type="spellStart"/>
-            <w:r>
-              <w:rPr>
-                <w:rFonts w:ascii="Courier New" w:hAnsi="Courier New" w:cs="Courier New"/>
-                <w:b/>
-                <w:sz w:val="20"/>
-                <w:szCs w:val="20"/>
-              </w:rPr>
-              <w:t>op</w:t>
-            </w:r>
-            <w:proofErr w:type="spellEnd"/>
-            <w:r>
-              <w:rPr>
-                <w:rFonts w:ascii="Courier New" w:hAnsi="Courier New" w:cs="Courier New"/>
-                <w:sz w:val="20"/>
-                <w:szCs w:val="20"/>
-              </w:rPr>
-              <w:t xml:space="preserve"> en </w:t>
-            </w:r>
-            <w:r>
-              <w:rPr>
-                <w:rFonts w:ascii="Courier New" w:hAnsi="Courier New" w:cs="Courier New"/>
-                <w:b/>
-                <w:sz w:val="20"/>
-                <w:szCs w:val="20"/>
-              </w:rPr>
-              <w:t>T</w:t>
-            </w:r>
-            <w:r>
-              <w:rPr>
-                <w:rFonts w:ascii="Courier New" w:hAnsi="Courier New" w:cs="Courier New"/>
-                <w:sz w:val="20"/>
-                <w:szCs w:val="20"/>
-              </w:rPr>
-              <w:t xml:space="preserve"> es diferente a </w:t>
-            </w:r>
-            <w:r>
-              <w:rPr>
-                <w:rFonts w:ascii="Courier New" w:hAnsi="Courier New" w:cs="Courier New"/>
-                <w:b/>
-                <w:sz w:val="20"/>
-                <w:szCs w:val="20"/>
-              </w:rPr>
-              <w:t>“(“</w:t>
-            </w:r>
-            <w:r>
-              <w:rPr>
-                <w:rFonts w:ascii="Courier New" w:hAnsi="Courier New" w:cs="Courier New"/>
-                <w:sz w:val="20"/>
-                <w:szCs w:val="20"/>
-              </w:rPr>
-              <w:t xml:space="preserve"> y precedencia de </w:t>
-            </w:r>
-            <w:r>
-              <w:rPr>
-                <w:rFonts w:ascii="Courier New" w:hAnsi="Courier New" w:cs="Courier New"/>
-                <w:b/>
-                <w:sz w:val="20"/>
-                <w:szCs w:val="20"/>
-              </w:rPr>
-              <w:t>token</w:t>
-            </w:r>
-            <w:r>
-              <w:rPr>
-                <w:rFonts w:ascii="Courier New" w:hAnsi="Courier New" w:cs="Courier New"/>
-                <w:sz w:val="20"/>
-                <w:szCs w:val="20"/>
-              </w:rPr>
-              <w:t xml:space="preserve"> es menor a último </w:t>
+              <w:t xml:space="preserve">a último </w:t>
             </w:r>
             <w:proofErr w:type="spellStart"/>
             <w:r>
@@ -2783,7 +2810,7 @@
 </file>
 
 <file path=word/numbering.xml><?xml version="1.0" encoding="utf-8"?>
-<w:numbering xmlns:wpc="http://schemas.microsoft.com/office/word/2010/wordprocessingCanvas" xmlns:cx="http://schemas.microsoft.com/office/drawing/2014/chartex" xmlns:cx1="http://schemas.microsoft.com/office/drawing/2015/9/8/chartex" xmlns:cx2="http://schemas.microsoft.com/office/drawing/2015/10/21/chartex" xmlns:cx3="http://schemas.microsoft.com/office/drawing/2016/5/9/chartex" xmlns:cx4="http://schemas.microsoft.com/office/drawing/2016/5/10/chartex" xmlns:cx5="http://schemas.microsoft.com/office/drawing/2016/5/11/chartex" xmlns:cx6="http://schemas.microsoft.com/office/drawing/2016/5/12/chartex" xmlns:cx7="http://schemas.microsoft.com/office/drawing/2016/5/13/chartex" xmlns:cx8="http://schemas.microsoft.com/office/drawing/2016/5/14/chartex" xmlns:mc="http://schemas.openxmlformats.org/markup-compatibility/2006" xmlns:aink="http://schemas.microsoft.com/office/drawing/2016/ink" xmlns:am3d="http://schemas.microsoft.com/office/drawing/2017/model3d" xmlns:o="urn:schemas-microsoft-com:office:office" xmlns:r="http://schemas.openxmlformats.org/officeDocument/2006/relationships" xmlns:m="http://schemas.openxmlformats.org/officeDocument/2006/math" xmlns:v="urn:schemas-microsoft-com:vml" xmlns:wp14="http://schemas.microsoft.com/office/word/2010/wordprocessingDrawing" xmlns:wp="http://schemas.openxmlformats.org/drawingml/2006/wordprocessingDrawing" xmlns:w10="urn:schemas-microsoft-com:office:word" xmlns:w="http://schemas.openxmlformats.org/wordprocessingml/2006/main" xmlns:w14="http://schemas.microsoft.com/office/word/2010/wordml" xmlns:w15="http://schemas.microsoft.com/office/word/2012/wordml" xmlns:w16cid="http://schemas.microsoft.com/office/word/2016/wordml/cid" xmlns:w16se="http://schemas.microsoft.com/office/word/2015/wordml/symex" xmlns:wpg="http://schemas.microsoft.com/office/word/2010/wordprocessingGroup" xmlns:wpi="http://schemas.microsoft.com/office/word/2010/wordprocessingInk" xmlns:wne="http://schemas.microsoft.com/office/word/2006/wordml" xmlns:wps="http://schemas.microsoft.com/office/word/2010/wordprocessingShape" mc:Ignorable="w14 w15 w16se w16cid wp14">
+<w:numbering xmlns:wpc="http://schemas.microsoft.com/office/word/2010/wordprocessingCanvas" xmlns:cx="http://schemas.microsoft.com/office/drawing/2014/chartex" xmlns:cx1="http://schemas.microsoft.com/office/drawing/2015/9/8/chartex" xmlns:cx2="http://schemas.microsoft.com/office/drawing/2015/10/21/chartex" xmlns:cx3="http://schemas.microsoft.com/office/drawing/2016/5/9/chartex" xmlns:cx4="http://schemas.microsoft.com/office/drawing/2016/5/10/chartex" xmlns:cx5="http://schemas.microsoft.com/office/drawing/2016/5/11/chartex" xmlns:cx6="http://schemas.microsoft.com/office/drawing/2016/5/12/chartex" xmlns:cx7="http://schemas.microsoft.com/office/drawing/2016/5/13/chartex" xmlns:cx8="http://schemas.microsoft.com/office/drawing/2016/5/14/chartex" xmlns:mc="http://schemas.openxmlformats.org/markup-compatibility/2006" xmlns:aink="http://schemas.microsoft.com/office/drawing/2016/ink" xmlns:am3d="http://schemas.microsoft.com/office/drawing/2017/model3d" xmlns:o="urn:schemas-microsoft-com:office:office" xmlns:r="http://schemas.openxmlformats.org/officeDocument/2006/relationships" xmlns:m="http://schemas.openxmlformats.org/officeDocument/2006/math" xmlns:v="urn:schemas-microsoft-com:vml" xmlns:wp14="http://schemas.microsoft.com/office/word/2010/wordprocessingDrawing" xmlns:wp="http://schemas.openxmlformats.org/drawingml/2006/wordprocessingDrawing" xmlns:w10="urn:schemas-microsoft-com:office:word" xmlns:w="http://schemas.openxmlformats.org/wordprocessingml/2006/main" xmlns:w14="http://schemas.microsoft.com/office/word/2010/wordml" xmlns:w15="http://schemas.microsoft.com/office/word/2012/wordml" xmlns:w16cex="http://schemas.microsoft.com/office/word/2018/wordml/cex" xmlns:w16cid="http://schemas.microsoft.com/office/word/2016/wordml/cid" xmlns:w16="http://schemas.microsoft.com/office/word/2018/wordml" xmlns:w16se="http://schemas.microsoft.com/office/word/2015/wordml/symex" xmlns:wpg="http://schemas.microsoft.com/office/word/2010/wordprocessingGroup" xmlns:wpi="http://schemas.microsoft.com/office/word/2010/wordprocessingInk" xmlns:wne="http://schemas.microsoft.com/office/word/2006/wordml" xmlns:wps="http://schemas.microsoft.com/office/word/2010/wordprocessingShape" mc:Ignorable="w14 w15 w16se w16cid w16 w16cex wp14">
   <w:abstractNum w:abstractNumId="0" w15:restartNumberingAfterBreak="0">
     <w:nsid w:val="09843722"/>
     <w:multiLevelType w:val="hybridMultilevel"/>
@@ -3171,7 +3198,7 @@
 </file>
 
 <file path=word/styles.xml><?xml version="1.0" encoding="utf-8"?>
-<w:styles xmlns:mc="http://schemas.openxmlformats.org/markup-compatibility/2006" xmlns:r="http://schemas.openxmlformats.org/officeDocument/2006/relationships" xmlns:w="http://schemas.openxmlformats.org/wordprocessingml/2006/main" xmlns:w14="http://schemas.microsoft.com/office/word/2010/wordml" xmlns:w15="http://schemas.microsoft.com/office/word/2012/wordml" xmlns:w16cid="http://schemas.microsoft.com/office/word/2016/wordml/cid" xmlns:w16se="http://schemas.microsoft.com/office/word/2015/wordml/symex" mc:Ignorable="w14 w15 w16se w16cid">
+<w:styles xmlns:mc="http://schemas.openxmlformats.org/markup-compatibility/2006" xmlns:r="http://schemas.openxmlformats.org/officeDocument/2006/relationships" xmlns:w="http://schemas.openxmlformats.org/wordprocessingml/2006/main" xmlns:w14="http://schemas.microsoft.com/office/word/2010/wordml" xmlns:w15="http://schemas.microsoft.com/office/word/2012/wordml" xmlns:w16cex="http://schemas.microsoft.com/office/word/2018/wordml/cex" xmlns:w16cid="http://schemas.microsoft.com/office/word/2016/wordml/cid" xmlns:w16="http://schemas.microsoft.com/office/word/2018/wordml" xmlns:w16se="http://schemas.microsoft.com/office/word/2015/wordml/symex" mc:Ignorable="w14 w15 w16se w16cid w16 w16cex">
   <w:docDefaults>
     <w:rPrDefault>
       <w:rPr>
@@ -3187,7 +3214,7 @@
       </w:pPr>
     </w:pPrDefault>
   </w:docDefaults>
-  <w:latentStyles w:defLockedState="0" w:defUIPriority="99" w:defSemiHidden="0" w:defUnhideWhenUsed="0" w:defQFormat="0" w:count="377">
+  <w:latentStyles w:defLockedState="0" w:defUIPriority="99" w:defSemiHidden="0" w:defUnhideWhenUsed="0" w:defQFormat="0" w:count="376">
     <w:lsdException w:name="Normal" w:uiPriority="0" w:qFormat="1"/>
     <w:lsdException w:name="heading 1" w:uiPriority="9" w:qFormat="1"/>
     <w:lsdException w:name="heading 2" w:semiHidden="1" w:uiPriority="9" w:unhideWhenUsed="1" w:qFormat="1"/>
@@ -3335,8 +3362,11 @@
     <w:lsdException w:name="Table 3D effects 3" w:semiHidden="1" w:unhideWhenUsed="1"/>
     <w:lsdException w:name="Table Contemporary" w:semiHidden="1" w:unhideWhenUsed="1"/>
     <w:lsdException w:name="Table Elegant" w:semiHidden="1" w:unhideWhenUsed="1"/>
+    <w:lsdException w:name="Table Professional" w:semiHidden="1" w:unhideWhenUsed="1"/>
     <w:lsdException w:name="Table Subtle 1" w:semiHidden="1" w:unhideWhenUsed="1"/>
     <w:lsdException w:name="Table Subtle 2" w:semiHidden="1" w:unhideWhenUsed="1"/>
+    <w:lsdException w:name="Table Web 1" w:semiHidden="1" w:unhideWhenUsed="1"/>
+    <w:lsdException w:name="Table Web 2" w:semiHidden="1" w:unhideWhenUsed="1"/>
     <w:lsdException w:name="Table Web 3" w:semiHidden="1" w:unhideWhenUsed="1"/>
     <w:lsdException w:name="Balloon Text" w:semiHidden="1" w:unhideWhenUsed="1"/>
     <w:lsdException w:name="Table Grid" w:uiPriority="39"/>
@@ -3561,7 +3591,6 @@
     <w:lsdException w:name="Hashtag" w:semiHidden="1" w:unhideWhenUsed="1"/>
     <w:lsdException w:name="Unresolved Mention" w:semiHidden="1" w:unhideWhenUsed="1"/>
     <w:lsdException w:name="Smart Link" w:semiHidden="1" w:unhideWhenUsed="1"/>
-    <w:lsdException w:name="Smart Link Error" w:semiHidden="1" w:unhideWhenUsed="1"/>
   </w:latentStyles>
   <w:style w:type="paragraph" w:default="1" w:styleId="Normal">
     <w:name w:val="Normal"/>

</xml_diff>